<commit_message>
Modif des test pour la supression d'un badge
</commit_message>
<xml_diff>
--- a/BDD/Tests/PlansTests/Test_PGS_deleteBadge.docx
+++ b/BDD/Tests/PlansTests/Test_PGS_deleteBadge.docx
@@ -14,8 +14,17 @@
           <w:b/>
           <w:bCs/>
         </w:rPr>
-        <w:t>Plan de test – Fonction deleteBadge</w:t>
-      </w:r>
+        <w:t xml:space="preserve">Plan de test – Fonction </w:t>
+      </w:r>
+      <w:proofErr w:type="spellStart"/>
+      <w:r>
+        <w:rPr>
+          <w:b/>
+          <w:bCs/>
+        </w:rPr>
+        <w:t>deleteBadge</w:t>
+      </w:r>
+      <w:proofErr w:type="spellEnd"/>
     </w:p>
     <w:p/>
     <w:p>
@@ -76,8 +85,13 @@
     </w:p>
     <w:p>
       <w:r>
-        <w:t>routes/pgs.py – Fonction deleteBadge</w:t>
-      </w:r>
+        <w:t xml:space="preserve">routes/pgs.py – Fonction </w:t>
+      </w:r>
+      <w:proofErr w:type="spellStart"/>
+      <w:r>
+        <w:t>deleteBadge</w:t>
+      </w:r>
+      <w:proofErr w:type="spellEnd"/>
     </w:p>
     <w:p/>
     <w:p>
@@ -201,7 +215,15 @@
         <w:t>Observation</w:t>
       </w:r>
       <w:r>
-        <w:t xml:space="preserve"> : Vérifier le code HTTP et la réponse (detail attendu ou erreur)</w:t>
+        <w:t xml:space="preserve"> : Vérifier le code HTTP et la réponse (</w:t>
+      </w:r>
+      <w:proofErr w:type="spellStart"/>
+      <w:r>
+        <w:t>detail</w:t>
+      </w:r>
+      <w:proofErr w:type="spellEnd"/>
+      <w:r>
+        <w:t xml:space="preserve"> attendu ou erreur)</w:t>
       </w:r>
     </w:p>
     <w:p/>
@@ -233,11 +255,11 @@
         <w:tblLook w:val="04A0" w:firstRow="1" w:lastRow="0" w:firstColumn="1" w:lastColumn="0" w:noHBand="0" w:noVBand="1"/>
       </w:tblPr>
       <w:tblGrid>
-        <w:gridCol w:w="721"/>
-        <w:gridCol w:w="1331"/>
-        <w:gridCol w:w="2835"/>
-        <w:gridCol w:w="2775"/>
-        <w:gridCol w:w="1410"/>
+        <w:gridCol w:w="627"/>
+        <w:gridCol w:w="2057"/>
+        <w:gridCol w:w="2107"/>
+        <w:gridCol w:w="4200"/>
+        <w:gridCol w:w="81"/>
       </w:tblGrid>
       <w:tr>
         <w:trPr>
@@ -336,7 +358,6 @@
           <w:tcPr>
             <w:tcW w:w="0" w:type="auto"/>
             <w:vAlign w:val="center"/>
-            <w:hideMark/>
           </w:tcPr>
           <w:p>
             <w:pPr>
@@ -345,13 +366,6 @@
                 <w:bCs/>
               </w:rPr>
             </w:pPr>
-            <w:r>
-              <w:rPr>
-                <w:b/>
-                <w:bCs/>
-              </w:rPr>
-              <w:t>Statut attendu</w:t>
-            </w:r>
           </w:p>
         </w:tc>
       </w:tr>
@@ -411,13 +425,8 @@
           <w:tcPr>
             <w:tcW w:w="0" w:type="auto"/>
             <w:vAlign w:val="center"/>
-            <w:hideMark/>
           </w:tcPr>
-          <w:p>
-            <w:r>
-              <w:t>Erreur</w:t>
-            </w:r>
-          </w:p>
+          <w:p/>
         </w:tc>
       </w:tr>
       <w:tr>
@@ -468,7 +477,15 @@
           </w:tcPr>
           <w:p>
             <w:r>
-              <w:t>200 {"detail": "Badge supprimé"}</w:t>
+              <w:t>200 {"</w:t>
+            </w:r>
+            <w:proofErr w:type="spellStart"/>
+            <w:r>
+              <w:t>detail</w:t>
+            </w:r>
+            <w:proofErr w:type="spellEnd"/>
+            <w:r>
+              <w:t>": "Badge supprimé"}</w:t>
             </w:r>
           </w:p>
         </w:tc>
@@ -476,18 +493,78 @@
           <w:tcPr>
             <w:tcW w:w="0" w:type="auto"/>
             <w:vAlign w:val="center"/>
-            <w:hideMark/>
+          </w:tcPr>
+          <w:p/>
+        </w:tc>
+      </w:tr>
+      <w:tr>
+        <w:trPr>
+          <w:tblCellSpacing w:w="15" w:type="dxa"/>
+        </w:trPr>
+        <w:tc>
+          <w:tcPr>
+            <w:tcW w:w="0" w:type="auto"/>
+            <w:vAlign w:val="center"/>
           </w:tcPr>
           <w:p>
             <w:r>
-              <w:t>Succès</w:t>
+              <w:t>3</w:t>
             </w:r>
           </w:p>
+        </w:tc>
+        <w:tc>
+          <w:tcPr>
+            <w:tcW w:w="0" w:type="auto"/>
+            <w:vAlign w:val="center"/>
+          </w:tcPr>
+          <w:p>
+            <w:r>
+              <w:t>UID existant avec logs associés</w:t>
+            </w:r>
+          </w:p>
+        </w:tc>
+        <w:tc>
+          <w:tcPr>
+            <w:tcW w:w="0" w:type="auto"/>
+            <w:vAlign w:val="center"/>
+          </w:tcPr>
+          <w:p>
+            <w:r>
+              <w:t>Badge + logs liés dans la BDD</w:t>
+            </w:r>
+          </w:p>
+        </w:tc>
+        <w:tc>
+          <w:tcPr>
+            <w:tcW w:w="0" w:type="auto"/>
+            <w:vAlign w:val="center"/>
+          </w:tcPr>
+          <w:p>
+            <w:r>
+              <w:t>200 {"</w:t>
+            </w:r>
+            <w:proofErr w:type="spellStart"/>
+            <w:r>
+              <w:t>detail</w:t>
+            </w:r>
+            <w:proofErr w:type="spellEnd"/>
+            <w:r>
+              <w:t>": "Badge supprimé"} + logs supprimés automatiquement</w:t>
+            </w:r>
+          </w:p>
+        </w:tc>
+        <w:tc>
+          <w:tcPr>
+            <w:tcW w:w="0" w:type="auto"/>
+            <w:vAlign w:val="center"/>
+          </w:tcPr>
+          <w:p/>
         </w:tc>
       </w:tr>
     </w:tbl>
     <w:p/>
     <w:p/>
+    <w:p/>
     <w:p>
       <w:pPr>
         <w:rPr>
@@ -500,6 +577,7 @@
           <w:b/>
           <w:bCs/>
         </w:rPr>
+        <w:lastRenderedPageBreak/>
         <w:t>6 - Moyens à mettre en œuvre</w:t>
       </w:r>
     </w:p>
@@ -533,7 +611,6 @@
           <w:b/>
           <w:bCs/>
         </w:rPr>
-        <w:lastRenderedPageBreak/>
         <w:t>Matériel</w:t>
       </w:r>
       <w:r>
@@ -1666,7 +1743,6 @@
   <w:style w:type="character" w:default="1" w:styleId="Policepardfaut">
     <w:name w:val="Default Paragraph Font"/>
     <w:uiPriority w:val="1"/>
-    <w:semiHidden/>
     <w:unhideWhenUsed/>
   </w:style>
   <w:style w:type="table" w:default="1" w:styleId="TableauNormal">

</xml_diff>